<commit_message>
Update, Aufgabe 5 fertig
</commit_message>
<xml_diff>
--- a/Documentation.docx
+++ b/Documentation.docx
@@ -8,19 +8,11 @@
           <w:lang w:val="en-US"/>
         </w:rPr>
       </w:pPr>
-      <w:proofErr w:type="gramStart"/>
-      <w:r>
-        <w:rPr>
-          <w:lang w:val="en-US"/>
-        </w:rPr>
-        <w:t>4. PULSE FREQUENCY MODULATION FOR A FIXED BIAS VOLTAGE</w:t>
-      </w:r>
-      <w:proofErr w:type="gramEnd"/>
-      <w:r>
-        <w:rPr>
-          <w:lang w:val="en-US"/>
-        </w:rPr>
-        <w:t xml:space="preserve"> The second design stage consists on controlling SHDN terminal to hold the bias voltage of input capacitor (VIN) into a hysteresis band gap. 4.1 Use the project board, MSP-EXPFR5969 and PV panels to build the circuit of Fig.9.</w:t>
+      <w:r>
+        <w:rPr>
+          <w:lang w:val="en-US"/>
+        </w:rPr>
+        <w:t>4. PULSE FREQUENCY MODULATION FOR A FIXED BIAS VOLTAGE The second design stage consists on controlling SHDN terminal to hold the bias voltage of input capacitor (VIN) into a hysteresis band gap. 4.1 Use the project board, MSP-EXPFR5969 and PV panels to build the circuit of Fig.9.</w:t>
       </w:r>
     </w:p>
     <w:p>
@@ -108,35 +100,7 @@
         <w:rPr>
           <w:lang w:val="en-US"/>
         </w:rPr>
-        <w:t xml:space="preserve">4.2 A potentiometer is used in this stage to set the value of REF. </w:t>
-      </w:r>
-      <w:proofErr w:type="spellStart"/>
-      <w:r>
-        <w:rPr>
-          <w:lang w:val="en-US"/>
-        </w:rPr>
-        <w:t>Analyse</w:t>
-      </w:r>
-      <w:proofErr w:type="spellEnd"/>
-      <w:r>
-        <w:rPr>
-          <w:lang w:val="en-US"/>
-        </w:rPr>
-        <w:t xml:space="preserve"> the circuit of Fig.10 and calculate the threshold values (VTL and VTH) </w:t>
-      </w:r>
-      <w:proofErr w:type="gramStart"/>
-      <w:r>
-        <w:rPr>
-          <w:lang w:val="en-US"/>
-        </w:rPr>
-        <w:t>with regards to</w:t>
-      </w:r>
-      <w:proofErr w:type="gramEnd"/>
-      <w:r>
-        <w:rPr>
-          <w:lang w:val="en-US"/>
-        </w:rPr>
-        <w:t xml:space="preserve"> REF.</w:t>
+        <w:t>4.2 A potentiometer is used in this stage to set the value of REF. Analyse the circuit of Fig.10 and calculate the threshold values (VTL and VTH) with regards to REF.</w:t>
       </w:r>
     </w:p>
     <w:p>
@@ -270,27 +234,13 @@
         <w:rPr>
           <w:lang w:val="en-US"/>
         </w:rPr>
-        <w:t>V_</w:t>
-      </w:r>
-      <w:proofErr w:type="gramStart"/>
-      <w:r>
-        <w:rPr>
-          <w:lang w:val="en-US"/>
-        </w:rPr>
-        <w:t>TL</w:t>
-      </w:r>
-      <w:r>
-        <w:rPr>
-          <w:lang w:val="en-US"/>
-        </w:rPr>
-        <w:t>(</w:t>
-      </w:r>
-      <w:proofErr w:type="gramEnd"/>
-      <w:r>
-        <w:rPr>
-          <w:lang w:val="en-US"/>
-        </w:rPr>
-        <w:t>V_REF)</w:t>
+        <w:t>V_TL</w:t>
+      </w:r>
+      <w:r>
+        <w:rPr>
+          <w:lang w:val="en-US"/>
+        </w:rPr>
+        <w:t>(V_REF)</w:t>
       </w:r>
       <w:r>
         <w:rPr>
@@ -316,95 +266,576 @@
         </w:rPr>
         <w:t>430k</w:t>
       </w:r>
+    </w:p>
+    <w:p>
+      <w:pPr>
+        <w:rPr>
+          <w:lang w:val="en-US"/>
+        </w:rPr>
+      </w:pPr>
+      <w:r>
+        <w:rPr>
+          <w:lang w:val="en-US"/>
+        </w:rPr>
+        <w:t xml:space="preserve">V_TL(V_REF) = </w:t>
+      </w:r>
+      <w:r>
+        <w:rPr>
+          <w:lang w:val="en-US"/>
+        </w:rPr>
+        <w:t xml:space="preserve">((10M + 430k) * V_REF – (10M * </w:t>
+      </w:r>
+      <w:r>
+        <w:rPr>
+          <w:lang w:val="en-US"/>
+        </w:rPr>
+        <w:t>3.6V</w:t>
+      </w:r>
+      <w:r>
+        <w:rPr>
+          <w:lang w:val="en-US"/>
+        </w:rPr>
+        <w:t xml:space="preserve">)) / </w:t>
+      </w:r>
+      <w:r>
+        <w:rPr>
+          <w:lang w:val="en-US"/>
+        </w:rPr>
+        <w:t>430k</w:t>
+      </w:r>
+    </w:p>
+    <w:p>
+      <w:pPr>
+        <w:rPr>
+          <w:lang w:val="en-US"/>
+        </w:rPr>
+      </w:pPr>
+    </w:p>
+    <w:p>
+      <w:pPr>
+        <w:rPr>
+          <w:lang w:val="en-US"/>
+        </w:rPr>
+      </w:pPr>
+    </w:p>
+    <w:p>
+      <w:pPr>
+        <w:rPr>
+          <w:lang w:val="en-US"/>
+        </w:rPr>
+      </w:pPr>
+      <w:r>
+        <w:rPr>
+          <w:lang w:val="en-US"/>
+        </w:rPr>
+        <w:lastRenderedPageBreak/>
+        <w:drawing>
+          <wp:inline distT="0" distB="0" distL="0" distR="0" wp14:anchorId="6D3B3425" wp14:editId="576B1740">
+            <wp:extent cx="5760720" cy="3125470"/>
+            <wp:effectExtent l="0" t="0" r="0" b="0"/>
+            <wp:docPr id="3" name="Grafik 3"/>
+            <wp:cNvGraphicFramePr>
+              <a:graphicFrameLocks xmlns:a="http://schemas.openxmlformats.org/drawingml/2006/main" noChangeAspect="1"/>
+            </wp:cNvGraphicFramePr>
+            <a:graphic xmlns:a="http://schemas.openxmlformats.org/drawingml/2006/main">
+              <a:graphicData uri="http://schemas.openxmlformats.org/drawingml/2006/picture">
+                <pic:pic xmlns:pic="http://schemas.openxmlformats.org/drawingml/2006/picture">
+                  <pic:nvPicPr>
+                    <pic:cNvPr id="1" name=""/>
+                    <pic:cNvPicPr/>
+                  </pic:nvPicPr>
+                  <pic:blipFill>
+                    <a:blip r:embed="rId9"/>
+                    <a:stretch>
+                      <a:fillRect/>
+                    </a:stretch>
+                  </pic:blipFill>
+                  <pic:spPr>
+                    <a:xfrm>
+                      <a:off x="0" y="0"/>
+                      <a:ext cx="5760720" cy="3125470"/>
+                    </a:xfrm>
+                    <a:prstGeom prst="rect">
+                      <a:avLst/>
+                    </a:prstGeom>
+                  </pic:spPr>
+                </pic:pic>
+              </a:graphicData>
+            </a:graphic>
+          </wp:inline>
+        </w:drawing>
+      </w:r>
+    </w:p>
+    <w:p>
+      <w:pPr>
+        <w:rPr>
+          <w:lang w:val="en-US"/>
+        </w:rPr>
+      </w:pPr>
+      <w:r>
+        <w:rPr>
+          <w:lang w:val="en-US"/>
+        </w:rPr>
+        <w:t>4.3 Program the subroutines to control SHDN signal from the comparator output COUT and observe VIN and SHDN in the oscilloscope. The program comprises a main program and two interrupt services (Timer A and P1.6). The main program configures general digital ports, clocks, timer A and interrupts masks as is shown in Fig.11. Do not configure non used ports.</w:t>
+      </w:r>
+    </w:p>
+    <w:p>
+      <w:pPr>
+        <w:rPr>
+          <w:lang w:val="en-US"/>
+        </w:rPr>
+      </w:pPr>
+    </w:p>
+    <w:p>
+      <w:pPr>
+        <w:jc w:val="center"/>
+        <w:rPr>
+          <w:lang w:val="en-US"/>
+        </w:rPr>
+      </w:pPr>
+      <w:r>
+        <w:rPr>
+          <w:lang w:val="en-US"/>
+        </w:rPr>
+        <w:drawing>
+          <wp:inline distT="0" distB="0" distL="0" distR="0" wp14:anchorId="1F52BDF5" wp14:editId="3413288A">
+            <wp:extent cx="1511046" cy="2404534"/>
+            <wp:effectExtent l="0" t="0" r="0" b="0"/>
+            <wp:docPr id="7" name="Grafik 7"/>
+            <wp:cNvGraphicFramePr>
+              <a:graphicFrameLocks xmlns:a="http://schemas.openxmlformats.org/drawingml/2006/main" noChangeAspect="1"/>
+            </wp:cNvGraphicFramePr>
+            <a:graphic xmlns:a="http://schemas.openxmlformats.org/drawingml/2006/main">
+              <a:graphicData uri="http://schemas.openxmlformats.org/drawingml/2006/picture">
+                <pic:pic xmlns:pic="http://schemas.openxmlformats.org/drawingml/2006/picture">
+                  <pic:nvPicPr>
+                    <pic:cNvPr id="1" name=""/>
+                    <pic:cNvPicPr/>
+                  </pic:nvPicPr>
+                  <pic:blipFill>
+                    <a:blip r:embed="rId10"/>
+                    <a:stretch>
+                      <a:fillRect/>
+                    </a:stretch>
+                  </pic:blipFill>
+                  <pic:spPr>
+                    <a:xfrm>
+                      <a:off x="0" y="0"/>
+                      <a:ext cx="1517866" cy="2415386"/>
+                    </a:xfrm>
+                    <a:prstGeom prst="rect">
+                      <a:avLst/>
+                    </a:prstGeom>
+                  </pic:spPr>
+                </pic:pic>
+              </a:graphicData>
+            </a:graphic>
+          </wp:inline>
+        </w:drawing>
+      </w:r>
+    </w:p>
+    <w:p>
+      <w:pPr>
+        <w:jc w:val="center"/>
+        <w:rPr>
+          <w:lang w:val="en-US"/>
+        </w:rPr>
+      </w:pPr>
+    </w:p>
+    <w:p>
+      <w:pPr>
+        <w:rPr>
+          <w:lang w:val="en-US"/>
+        </w:rPr>
+      </w:pPr>
+    </w:p>
+    <w:p>
+      <w:pPr>
+        <w:rPr>
+          <w:lang w:val="en-US"/>
+        </w:rPr>
+      </w:pPr>
+    </w:p>
+    <w:p>
+      <w:pPr>
+        <w:rPr>
+          <w:lang w:val="en-US"/>
+        </w:rPr>
+      </w:pPr>
+    </w:p>
+    <w:p>
+      <w:pPr>
+        <w:rPr>
+          <w:lang w:val="en-US"/>
+        </w:rPr>
+      </w:pPr>
+    </w:p>
+    <w:p>
+      <w:pPr>
+        <w:rPr>
+          <w:lang w:val="en-US"/>
+        </w:rPr>
+      </w:pPr>
+    </w:p>
+    <w:p>
+      <w:pPr>
+        <w:rPr>
+          <w:lang w:val="en-US"/>
+        </w:rPr>
+      </w:pPr>
+    </w:p>
+    <w:p>
+      <w:pPr>
+        <w:rPr>
+          <w:lang w:val="en-US"/>
+        </w:rPr>
+      </w:pPr>
+      <w:r>
+        <w:rPr>
+          <w:lang w:val="en-US"/>
+        </w:rPr>
+        <w:lastRenderedPageBreak/>
+        <w:t xml:space="preserve">5. REFERENCE VOLTAGE GENERATION The objective of this design stage is software control of photovoltaic panel’s bias voltage (REF). This analogue signal is obtained from the average value of a PWM signal (OPWM). The low-pass filter used in the project board is shown in Fig.15. Figure 15.Low-pass filter and PWM signal used to obtain REF </w:t>
+      </w:r>
+    </w:p>
+    <w:p>
+      <w:pPr>
+        <w:rPr>
+          <w:lang w:val="en-US"/>
+        </w:rPr>
+      </w:pPr>
+      <w:r>
+        <w:rPr>
+          <w:lang w:val="en-US"/>
+        </w:rPr>
+        <w:drawing>
+          <wp:inline distT="0" distB="0" distL="0" distR="0" wp14:anchorId="43BC160B" wp14:editId="585A6253">
+            <wp:extent cx="5760720" cy="2140585"/>
+            <wp:effectExtent l="0" t="0" r="0" b="0"/>
+            <wp:docPr id="6" name="Grafik 6"/>
+            <wp:cNvGraphicFramePr>
+              <a:graphicFrameLocks xmlns:a="http://schemas.openxmlformats.org/drawingml/2006/main" noChangeAspect="1"/>
+            </wp:cNvGraphicFramePr>
+            <a:graphic xmlns:a="http://schemas.openxmlformats.org/drawingml/2006/main">
+              <a:graphicData uri="http://schemas.openxmlformats.org/drawingml/2006/picture">
+                <pic:pic xmlns:pic="http://schemas.openxmlformats.org/drawingml/2006/picture">
+                  <pic:nvPicPr>
+                    <pic:cNvPr id="1" name=""/>
+                    <pic:cNvPicPr/>
+                  </pic:nvPicPr>
+                  <pic:blipFill>
+                    <a:blip r:embed="rId11"/>
+                    <a:stretch>
+                      <a:fillRect/>
+                    </a:stretch>
+                  </pic:blipFill>
+                  <pic:spPr>
+                    <a:xfrm>
+                      <a:off x="0" y="0"/>
+                      <a:ext cx="5760720" cy="2140585"/>
+                    </a:xfrm>
+                    <a:prstGeom prst="rect">
+                      <a:avLst/>
+                    </a:prstGeom>
+                  </pic:spPr>
+                </pic:pic>
+              </a:graphicData>
+            </a:graphic>
+          </wp:inline>
+        </w:drawing>
+      </w:r>
+    </w:p>
+    <w:p>
+      <w:pPr>
+        <w:rPr>
+          <w:lang w:val="en-US"/>
+        </w:rPr>
+      </w:pPr>
+      <w:r>
+        <w:rPr>
+          <w:lang w:val="en-US"/>
+        </w:rPr>
+        <w:t>5.1 Use the circuit of Fig.15 to calculate the value of OPWM versus the value of PWM’s duty cycle (D).</w:t>
+      </w:r>
+    </w:p>
+    <w:p>
+      <w:pPr>
+        <w:rPr>
+          <w:lang w:val="en-US"/>
+        </w:rPr>
+      </w:pPr>
+    </w:p>
+    <w:p>
+      <w:pPr>
+        <w:rPr>
+          <w:lang w:val="en-US"/>
+        </w:rPr>
+      </w:pPr>
+      <w:r>
+        <w:rPr>
+          <w:lang w:val="en-US"/>
+        </w:rPr>
+        <w:t xml:space="preserve">5.2 Considering that T=TBCCR0/fDCO (fDCO=8 MHz and TBCCR0=25), calculate the maximum voltage ripple of OPWM in full range of D. The voltage ripple is so small that the slopes of OPWM can be considered constants during charge and discharge states (linear OPWM shapes). </w:t>
+      </w:r>
+    </w:p>
+    <w:p>
+      <w:pPr>
+        <w:rPr>
+          <w:lang w:val="en-US"/>
+        </w:rPr>
+      </w:pPr>
+      <w:r>
+        <w:rPr>
+          <w:lang w:val="en-US"/>
+        </w:rPr>
+        <w:t xml:space="preserve">T = 25/8e6 = </w:t>
+      </w:r>
+      <w:r>
+        <w:rPr>
+          <w:lang w:val="en-US"/>
+        </w:rPr>
+        <w:t>0,000003125</w:t>
+      </w:r>
+      <w:r>
+        <w:rPr>
+          <w:lang w:val="en-US"/>
+        </w:rPr>
+        <w:t>s = 3,125 µs</w:t>
+      </w:r>
+    </w:p>
+    <w:p>
+      <w:pPr>
+        <w:rPr>
+          <w:lang w:val="en-US"/>
+        </w:rPr>
+      </w:pPr>
+      <w:r>
+        <w:rPr>
+          <w:lang w:val="en-US"/>
+        </w:rPr>
+        <w:t xml:space="preserve"> is equal to 320kHz</w:t>
+      </w:r>
+    </w:p>
+    <w:p>
+      <w:pPr>
+        <w:rPr>
+          <w:lang w:val="en-US"/>
+        </w:rPr>
+      </w:pPr>
+    </w:p>
+    <w:p>
+      <w:pPr>
+        <w:rPr>
+          <w:lang w:val="en-US"/>
+        </w:rPr>
+      </w:pPr>
+      <w:r>
+        <w:rPr>
+          <w:lang w:val="en-US"/>
+        </w:rPr>
+        <w:t xml:space="preserve">U_C = U_0 * e^(-(t/R*C)) = </w:t>
+      </w:r>
+      <w:r>
+        <w:rPr>
+          <w:lang w:val="en-US"/>
+        </w:rPr>
+        <w:t>3,6</w:t>
+      </w:r>
+    </w:p>
+    <w:p>
+      <w:pPr>
+        <w:rPr>
+          <w:lang w:val="en-US"/>
+        </w:rPr>
+      </w:pPr>
+    </w:p>
+    <w:p>
+      <w:pPr>
+        <w:rPr>
+          <w:lang w:val="en-US"/>
+        </w:rPr>
+      </w:pPr>
+      <w:r>
+        <w:rPr>
+          <w:lang w:val="en-US"/>
+        </w:rPr>
+        <w:t>5.3 The analogue signal generator must be fast enough disabled or enabled to save energy (dynamic power management). Calculate the value of RTH and VTH of the Thevening equivalent circuit shown in Fig.16 and deduce the time length (tST) needed to reach the 99% of final value.</w:t>
+      </w:r>
+    </w:p>
+    <w:p>
+      <w:pPr>
+        <w:rPr>
+          <w:lang w:val="en-US"/>
+        </w:rPr>
+      </w:pPr>
+    </w:p>
+    <w:p>
+      <w:pPr>
+        <w:jc w:val="center"/>
+        <w:rPr>
+          <w:lang w:val="en-US"/>
+        </w:rPr>
+      </w:pPr>
+      <w:r>
+        <w:rPr>
+          <w:lang w:val="en-US"/>
+        </w:rPr>
+        <w:drawing>
+          <wp:inline distT="0" distB="0" distL="0" distR="0" wp14:anchorId="4F51C66C" wp14:editId="2AC04366">
+            <wp:extent cx="4381500" cy="1619880"/>
+            <wp:effectExtent l="0" t="0" r="0" b="0"/>
+            <wp:docPr id="8" name="Grafik 8"/>
+            <wp:cNvGraphicFramePr>
+              <a:graphicFrameLocks xmlns:a="http://schemas.openxmlformats.org/drawingml/2006/main" noChangeAspect="1"/>
+            </wp:cNvGraphicFramePr>
+            <a:graphic xmlns:a="http://schemas.openxmlformats.org/drawingml/2006/main">
+              <a:graphicData uri="http://schemas.openxmlformats.org/drawingml/2006/picture">
+                <pic:pic xmlns:pic="http://schemas.openxmlformats.org/drawingml/2006/picture">
+                  <pic:nvPicPr>
+                    <pic:cNvPr id="1" name=""/>
+                    <pic:cNvPicPr/>
+                  </pic:nvPicPr>
+                  <pic:blipFill>
+                    <a:blip r:embed="rId12"/>
+                    <a:stretch>
+                      <a:fillRect/>
+                    </a:stretch>
+                  </pic:blipFill>
+                  <pic:spPr>
+                    <a:xfrm>
+                      <a:off x="0" y="0"/>
+                      <a:ext cx="4390714" cy="1623286"/>
+                    </a:xfrm>
+                    <a:prstGeom prst="rect">
+                      <a:avLst/>
+                    </a:prstGeom>
+                  </pic:spPr>
+                </pic:pic>
+              </a:graphicData>
+            </a:graphic>
+          </wp:inline>
+        </w:drawing>
+      </w:r>
+    </w:p>
+    <w:p>
+      <w:pPr>
+        <w:rPr>
+          <w:lang w:val="en-US"/>
+        </w:rPr>
+      </w:pPr>
+      <w:r>
+        <w:rPr>
+          <w:lang w:val="en-US"/>
+        </w:rPr>
+        <w:t xml:space="preserve">U_C = U_0 * </w:t>
+      </w:r>
+      <w:r>
+        <w:rPr>
+          <w:lang w:val="en-US"/>
+        </w:rPr>
+        <w:t xml:space="preserve">1 - </w:t>
+      </w:r>
+      <w:r>
+        <w:rPr>
+          <w:lang w:val="en-US"/>
+        </w:rPr>
+        <w:t xml:space="preserve">e^(-(t/R*C)) = </w:t>
+      </w:r>
+      <w:r>
+        <w:rPr>
+          <w:lang w:val="en-US"/>
+        </w:rPr>
+        <w:t>t (99%) = 1,6ms</w:t>
+      </w:r>
+    </w:p>
+    <w:p>
+      <w:pPr>
+        <w:rPr>
+          <w:lang w:val="en-US"/>
+        </w:rPr>
+      </w:pPr>
+    </w:p>
+    <w:p>
+      <w:pPr>
+        <w:rPr>
+          <w:lang w:val="en-US"/>
+        </w:rPr>
+      </w:pPr>
+      <w:r>
+        <w:rPr>
+          <w:lang w:val="en-US"/>
+        </w:rPr>
+        <w:lastRenderedPageBreak/>
+        <w:t>5.4 Connect the boards and instruments as shown in Fig.17. The potentiometer is substituted by the analogue signal OPWM. The PWM signal is obtained from P1.5 and OPWM is connected to REF. If it is possible, use a 10:1 oscilloscope’s probe to measure OPWM (=REF). Otherwise, the use of a 1:1 probe would modify the waveform of OPWM because the probe’s impedance (1 M</w:t>
+      </w:r>
+      <w:r>
+        <w:t>Ω</w:t>
+      </w:r>
+      <w:r>
+        <w:rPr>
+          <w:lang w:val="en-US"/>
+        </w:rPr>
+        <w:t>) has the same order of magnitude than RTH.</w:t>
+      </w:r>
+    </w:p>
+    <w:p>
+      <w:pPr>
+        <w:rPr>
+          <w:lang w:val="en-US"/>
+        </w:rPr>
+      </w:pPr>
+      <w:r>
+        <w:rPr>
+          <w:lang w:val="en-US"/>
+        </w:rPr>
+        <w:drawing>
+          <wp:inline distT="0" distB="0" distL="0" distR="0" wp14:anchorId="77A1047D" wp14:editId="5EE516DE">
+            <wp:extent cx="5760720" cy="3204210"/>
+            <wp:effectExtent l="0" t="0" r="0" b="0"/>
+            <wp:docPr id="9" name="Grafik 9"/>
+            <wp:cNvGraphicFramePr>
+              <a:graphicFrameLocks xmlns:a="http://schemas.openxmlformats.org/drawingml/2006/main" noChangeAspect="1"/>
+            </wp:cNvGraphicFramePr>
+            <a:graphic xmlns:a="http://schemas.openxmlformats.org/drawingml/2006/main">
+              <a:graphicData uri="http://schemas.openxmlformats.org/drawingml/2006/picture">
+                <pic:pic xmlns:pic="http://schemas.openxmlformats.org/drawingml/2006/picture">
+                  <pic:nvPicPr>
+                    <pic:cNvPr id="1" name=""/>
+                    <pic:cNvPicPr/>
+                  </pic:nvPicPr>
+                  <pic:blipFill>
+                    <a:blip r:embed="rId13"/>
+                    <a:stretch>
+                      <a:fillRect/>
+                    </a:stretch>
+                  </pic:blipFill>
+                  <pic:spPr>
+                    <a:xfrm>
+                      <a:off x="0" y="0"/>
+                      <a:ext cx="5760720" cy="3204210"/>
+                    </a:xfrm>
+                    <a:prstGeom prst="rect">
+                      <a:avLst/>
+                    </a:prstGeom>
+                  </pic:spPr>
+                </pic:pic>
+              </a:graphicData>
+            </a:graphic>
+          </wp:inline>
+        </w:drawing>
+      </w:r>
       <w:bookmarkStart w:id="0" w:name="_GoBack"/>
-    </w:p>
-    <w:bookmarkEnd w:id="0"/>
-    <w:p>
-      <w:pPr>
-        <w:rPr>
-          <w:lang w:val="en-US"/>
-        </w:rPr>
-      </w:pPr>
-      <w:r>
-        <w:rPr>
-          <w:lang w:val="en-US"/>
-        </w:rPr>
-        <w:t>V_</w:t>
-      </w:r>
-      <w:proofErr w:type="gramStart"/>
-      <w:r>
-        <w:rPr>
-          <w:lang w:val="en-US"/>
-        </w:rPr>
-        <w:t>TL(</w:t>
-      </w:r>
-      <w:proofErr w:type="gramEnd"/>
-      <w:r>
-        <w:rPr>
-          <w:lang w:val="en-US"/>
-        </w:rPr>
-        <w:t xml:space="preserve">V_REF) = </w:t>
-      </w:r>
-      <w:r>
-        <w:rPr>
-          <w:lang w:val="en-US"/>
-        </w:rPr>
-        <w:t xml:space="preserve">((10M + 430k) * V_REF – (10M * </w:t>
-      </w:r>
-      <w:r>
-        <w:rPr>
-          <w:lang w:val="en-US"/>
-        </w:rPr>
-        <w:t>3.6V</w:t>
-      </w:r>
-      <w:r>
-        <w:rPr>
-          <w:lang w:val="en-US"/>
-        </w:rPr>
-        <w:t xml:space="preserve">)) / </w:t>
-      </w:r>
-      <w:r>
-        <w:rPr>
-          <w:lang w:val="en-US"/>
-        </w:rPr>
-        <w:t>430k</w:t>
-      </w:r>
-    </w:p>
-    <w:p>
-      <w:pPr>
-        <w:rPr>
-          <w:lang w:val="en-US"/>
-        </w:rPr>
-      </w:pPr>
-    </w:p>
-    <w:p>
-      <w:pPr>
-        <w:rPr>
-          <w:lang w:val="en-US"/>
-        </w:rPr>
-      </w:pPr>
-    </w:p>
-    <w:p>
-      <w:pPr>
-        <w:rPr>
-          <w:lang w:val="en-US"/>
-        </w:rPr>
-      </w:pPr>
-    </w:p>
-    <w:p>
-      <w:pPr>
+      <w:bookmarkEnd w:id="0"/>
+    </w:p>
+    <w:p>
+      <w:pPr>
+        <w:jc w:val="center"/>
         <w:rPr>
           <w:lang w:val="en-US"/>
         </w:rPr>
       </w:pPr>
     </w:p>
     <w:sectPr>
-      <w:headerReference w:type="even" r:id="rId9"/>
-      <w:headerReference w:type="default" r:id="rId10"/>
-      <w:footerReference w:type="even" r:id="rId11"/>
-      <w:footerReference w:type="default" r:id="rId12"/>
-      <w:headerReference w:type="first" r:id="rId13"/>
-      <w:footerReference w:type="first" r:id="rId14"/>
       <w:pgSz w:w="11906" w:h="16838"/>
       <w:pgMar w:top="1417" w:right="1417" w:bottom="1134" w:left="1417" w:header="708" w:footer="708" w:gutter="0"/>
       <w:cols w:space="708"/>
@@ -439,36 +870,6 @@
 </w:endnotes>
 </file>
 
-<file path=word/footer1.xml><?xml version="1.0" encoding="utf-8"?>
-<w:ftr xmlns:wpc="http://schemas.microsoft.com/office/word/2010/wordprocessingCanvas" xmlns:cx="http://schemas.microsoft.com/office/drawing/2014/chartex" xmlns:cx1="http://schemas.microsoft.com/office/drawing/2015/9/8/chartex" xmlns:mc="http://schemas.openxmlformats.org/markup-compatibility/2006" xmlns:o="urn:schemas-microsoft-com:office:office" xmlns:r="http://schemas.openxmlformats.org/officeDocument/2006/relationships" xmlns:m="http://schemas.openxmlformats.org/officeDocument/2006/math" xmlns:v="urn:schemas-microsoft-com:vml" xmlns:wp14="http://schemas.microsoft.com/office/word/2010/wordprocessingDrawing" xmlns:wp="http://schemas.openxmlformats.org/drawingml/2006/wordprocessingDrawing" xmlns:w10="urn:schemas-microsoft-com:office:word" xmlns:w="http://schemas.openxmlformats.org/wordprocessingml/2006/main" xmlns:w14="http://schemas.microsoft.com/office/word/2010/wordml" xmlns:w15="http://schemas.microsoft.com/office/word/2012/wordml" xmlns:w16se="http://schemas.microsoft.com/office/word/2015/wordml/symex" xmlns:wpg="http://schemas.microsoft.com/office/word/2010/wordprocessingGroup" xmlns:wpi="http://schemas.microsoft.com/office/word/2010/wordprocessingInk" xmlns:wne="http://schemas.microsoft.com/office/word/2006/wordml" xmlns:wps="http://schemas.microsoft.com/office/word/2010/wordprocessingShape" mc:Ignorable="w14 w15 w16se wp14">
-  <w:p>
-    <w:pPr>
-      <w:pStyle w:val="Fuzeile"/>
-    </w:pPr>
-  </w:p>
-</w:ftr>
-</file>
-
-<file path=word/footer2.xml><?xml version="1.0" encoding="utf-8"?>
-<w:ftr xmlns:wpc="http://schemas.microsoft.com/office/word/2010/wordprocessingCanvas" xmlns:cx="http://schemas.microsoft.com/office/drawing/2014/chartex" xmlns:cx1="http://schemas.microsoft.com/office/drawing/2015/9/8/chartex" xmlns:mc="http://schemas.openxmlformats.org/markup-compatibility/2006" xmlns:o="urn:schemas-microsoft-com:office:office" xmlns:r="http://schemas.openxmlformats.org/officeDocument/2006/relationships" xmlns:m="http://schemas.openxmlformats.org/officeDocument/2006/math" xmlns:v="urn:schemas-microsoft-com:vml" xmlns:wp14="http://schemas.microsoft.com/office/word/2010/wordprocessingDrawing" xmlns:wp="http://schemas.openxmlformats.org/drawingml/2006/wordprocessingDrawing" xmlns:w10="urn:schemas-microsoft-com:office:word" xmlns:w="http://schemas.openxmlformats.org/wordprocessingml/2006/main" xmlns:w14="http://schemas.microsoft.com/office/word/2010/wordml" xmlns:w15="http://schemas.microsoft.com/office/word/2012/wordml" xmlns:w16se="http://schemas.microsoft.com/office/word/2015/wordml/symex" xmlns:wpg="http://schemas.microsoft.com/office/word/2010/wordprocessingGroup" xmlns:wpi="http://schemas.microsoft.com/office/word/2010/wordprocessingInk" xmlns:wne="http://schemas.microsoft.com/office/word/2006/wordml" xmlns:wps="http://schemas.microsoft.com/office/word/2010/wordprocessingShape" mc:Ignorable="w14 w15 w16se wp14">
-  <w:p>
-    <w:pPr>
-      <w:pStyle w:val="Fuzeile"/>
-    </w:pPr>
-  </w:p>
-</w:ftr>
-</file>
-
-<file path=word/footer3.xml><?xml version="1.0" encoding="utf-8"?>
-<w:ftr xmlns:wpc="http://schemas.microsoft.com/office/word/2010/wordprocessingCanvas" xmlns:cx="http://schemas.microsoft.com/office/drawing/2014/chartex" xmlns:cx1="http://schemas.microsoft.com/office/drawing/2015/9/8/chartex" xmlns:mc="http://schemas.openxmlformats.org/markup-compatibility/2006" xmlns:o="urn:schemas-microsoft-com:office:office" xmlns:r="http://schemas.openxmlformats.org/officeDocument/2006/relationships" xmlns:m="http://schemas.openxmlformats.org/officeDocument/2006/math" xmlns:v="urn:schemas-microsoft-com:vml" xmlns:wp14="http://schemas.microsoft.com/office/word/2010/wordprocessingDrawing" xmlns:wp="http://schemas.openxmlformats.org/drawingml/2006/wordprocessingDrawing" xmlns:w10="urn:schemas-microsoft-com:office:word" xmlns:w="http://schemas.openxmlformats.org/wordprocessingml/2006/main" xmlns:w14="http://schemas.microsoft.com/office/word/2010/wordml" xmlns:w15="http://schemas.microsoft.com/office/word/2012/wordml" xmlns:w16se="http://schemas.microsoft.com/office/word/2015/wordml/symex" xmlns:wpg="http://schemas.microsoft.com/office/word/2010/wordprocessingGroup" xmlns:wpi="http://schemas.microsoft.com/office/word/2010/wordprocessingInk" xmlns:wne="http://schemas.microsoft.com/office/word/2006/wordml" xmlns:wps="http://schemas.microsoft.com/office/word/2010/wordprocessingShape" mc:Ignorable="w14 w15 w16se wp14">
-  <w:p>
-    <w:pPr>
-      <w:pStyle w:val="Fuzeile"/>
-    </w:pPr>
-  </w:p>
-</w:ftr>
-</file>
-
 <file path=word/footnotes.xml><?xml version="1.0" encoding="utf-8"?>
 <w:footnotes xmlns:wpc="http://schemas.microsoft.com/office/word/2010/wordprocessingCanvas" xmlns:cx="http://schemas.microsoft.com/office/drawing/2014/chartex" xmlns:cx1="http://schemas.microsoft.com/office/drawing/2015/9/8/chartex" xmlns:mc="http://schemas.openxmlformats.org/markup-compatibility/2006" xmlns:o="urn:schemas-microsoft-com:office:office" xmlns:r="http://schemas.openxmlformats.org/officeDocument/2006/relationships" xmlns:m="http://schemas.openxmlformats.org/officeDocument/2006/math" xmlns:v="urn:schemas-microsoft-com:vml" xmlns:wp14="http://schemas.microsoft.com/office/word/2010/wordprocessingDrawing" xmlns:wp="http://schemas.openxmlformats.org/drawingml/2006/wordprocessingDrawing" xmlns:w10="urn:schemas-microsoft-com:office:word" xmlns:w="http://schemas.openxmlformats.org/wordprocessingml/2006/main" xmlns:w14="http://schemas.microsoft.com/office/word/2010/wordml" xmlns:w15="http://schemas.microsoft.com/office/word/2012/wordml" xmlns:w16se="http://schemas.microsoft.com/office/word/2015/wordml/symex" xmlns:wpg="http://schemas.microsoft.com/office/word/2010/wordprocessingGroup" xmlns:wpi="http://schemas.microsoft.com/office/word/2010/wordprocessingInk" xmlns:wne="http://schemas.microsoft.com/office/word/2006/wordml" xmlns:wps="http://schemas.microsoft.com/office/word/2010/wordprocessingShape" mc:Ignorable="w14 w15 w16se wp14">
   <w:footnote w:type="separator" w:id="-1">
@@ -492,153 +893,6 @@
     </w:p>
   </w:footnote>
 </w:footnotes>
-</file>
-
-<file path=word/header1.xml><?xml version="1.0" encoding="utf-8"?>
-<w:hdr xmlns:wpc="http://schemas.microsoft.com/office/word/2010/wordprocessingCanvas" xmlns:cx="http://schemas.microsoft.com/office/drawing/2014/chartex" xmlns:cx1="http://schemas.microsoft.com/office/drawing/2015/9/8/chartex" xmlns:mc="http://schemas.openxmlformats.org/markup-compatibility/2006" xmlns:o="urn:schemas-microsoft-com:office:office" xmlns:r="http://schemas.openxmlformats.org/officeDocument/2006/relationships" xmlns:m="http://schemas.openxmlformats.org/officeDocument/2006/math" xmlns:v="urn:schemas-microsoft-com:vml" xmlns:wp14="http://schemas.microsoft.com/office/word/2010/wordprocessingDrawing" xmlns:wp="http://schemas.openxmlformats.org/drawingml/2006/wordprocessingDrawing" xmlns:w10="urn:schemas-microsoft-com:office:word" xmlns:w="http://schemas.openxmlformats.org/wordprocessingml/2006/main" xmlns:w14="http://schemas.microsoft.com/office/word/2010/wordml" xmlns:w15="http://schemas.microsoft.com/office/word/2012/wordml" xmlns:w16se="http://schemas.microsoft.com/office/word/2015/wordml/symex" xmlns:wpg="http://schemas.microsoft.com/office/word/2010/wordprocessingGroup" xmlns:wpi="http://schemas.microsoft.com/office/word/2010/wordprocessingInk" xmlns:wne="http://schemas.microsoft.com/office/word/2006/wordml" xmlns:wps="http://schemas.microsoft.com/office/word/2010/wordprocessingShape" mc:Ignorable="w14 w15 w16se wp14">
-  <w:p>
-    <w:pPr>
-      <w:pStyle w:val="Kopfzeile"/>
-    </w:pPr>
-  </w:p>
-</w:hdr>
-</file>
-
-<file path=word/header2.xml><?xml version="1.0" encoding="utf-8"?>
-<w:hdr xmlns:wpc="http://schemas.microsoft.com/office/word/2010/wordprocessingCanvas" xmlns:cx="http://schemas.microsoft.com/office/drawing/2014/chartex" xmlns:cx1="http://schemas.microsoft.com/office/drawing/2015/9/8/chartex" xmlns:mc="http://schemas.openxmlformats.org/markup-compatibility/2006" xmlns:o="urn:schemas-microsoft-com:office:office" xmlns:r="http://schemas.openxmlformats.org/officeDocument/2006/relationships" xmlns:m="http://schemas.openxmlformats.org/officeDocument/2006/math" xmlns:v="urn:schemas-microsoft-com:vml" xmlns:wp14="http://schemas.microsoft.com/office/word/2010/wordprocessingDrawing" xmlns:wp="http://schemas.openxmlformats.org/drawingml/2006/wordprocessingDrawing" xmlns:w10="urn:schemas-microsoft-com:office:word" xmlns:w="http://schemas.openxmlformats.org/wordprocessingml/2006/main" xmlns:w14="http://schemas.microsoft.com/office/word/2010/wordml" xmlns:w15="http://schemas.microsoft.com/office/word/2012/wordml" xmlns:w16se="http://schemas.microsoft.com/office/word/2015/wordml/symex" xmlns:wpg="http://schemas.microsoft.com/office/word/2010/wordprocessingGroup" xmlns:wpi="http://schemas.microsoft.com/office/word/2010/wordprocessingInk" xmlns:wne="http://schemas.microsoft.com/office/word/2006/wordml" xmlns:wps="http://schemas.microsoft.com/office/word/2010/wordprocessingShape" mc:Ignorable="w14 w15 w16se wp14">
-  <w:p>
-    <w:pPr>
-      <w:pStyle w:val="Kopfzeile"/>
-    </w:pPr>
-    <w:r>
-      <w:rPr>
-        <w:noProof/>
-        <w:lang w:eastAsia="de-DE"/>
-      </w:rPr>
-      <mc:AlternateContent>
-        <mc:Choice Requires="wps">
-          <w:drawing>
-            <wp:anchor distT="0" distB="0" distL="114300" distR="114300" simplePos="0" relativeHeight="251659264" behindDoc="0" locked="0" layoutInCell="0" allowOverlap="1">
-              <wp:simplePos x="0" y="0"/>
-              <wp:positionH relativeFrom="page">
-                <wp:posOffset>0</wp:posOffset>
-              </wp:positionH>
-              <wp:positionV relativeFrom="page">
-                <wp:posOffset>190500</wp:posOffset>
-              </wp:positionV>
-              <wp:extent cx="7560310" cy="257175"/>
-              <wp:effectExtent l="0" t="0" r="0" b="9525"/>
-              <wp:wrapNone/>
-              <wp:docPr id="5" name="MSIPCM9c204b18aa9a544cf44340fa" descr="{&quot;HashCode&quot;:758215280,&quot;Height&quot;:841.0,&quot;Width&quot;:595.0,&quot;Placement&quot;:&quot;Header&quot;,&quot;Index&quot;:&quot;Primary&quot;,&quot;Section&quot;:1,&quot;Top&quot;:0.0,&quot;Left&quot;:0.0}"/>
-              <wp:cNvGraphicFramePr/>
-              <a:graphic xmlns:a="http://schemas.openxmlformats.org/drawingml/2006/main">
-                <a:graphicData uri="http://schemas.microsoft.com/office/word/2010/wordprocessingShape">
-                  <wps:wsp>
-                    <wps:cNvSpPr txBox="1"/>
-                    <wps:spPr>
-                      <a:xfrm>
-                        <a:off x="0" y="0"/>
-                        <a:ext cx="7560310" cy="257175"/>
-                      </a:xfrm>
-                      <a:prstGeom prst="rect">
-                        <a:avLst/>
-                      </a:prstGeom>
-                      <a:noFill/>
-                      <a:ln w="6350">
-                        <a:noFill/>
-                      </a:ln>
-                      <a:extLst>
-                        <a:ext uri="{91240B29-F687-4F45-9708-019B960494DF}">
-                          <a14:hiddenLine xmlns:a14="http://schemas.microsoft.com/office/drawing/2010/main" w="6350">
-                            <a:solidFill>
-                              <a:prstClr val="black"/>
-                            </a:solidFill>
-                          </a14:hiddenLine>
-                        </a:ext>
-                      </a:extLst>
-                    </wps:spPr>
-                    <wps:txbx>
-                      <w:txbxContent>
-                        <w:p>
-                          <w:pPr>
-                            <w:spacing w:after="0"/>
-                            <w:rPr>
-                              <w:rFonts w:ascii="CorpoS" w:hAnsi="CorpoS"/>
-                              <w:color w:val="000000"/>
-                              <w:sz w:val="20"/>
-                            </w:rPr>
-                          </w:pPr>
-                          <w:r>
-                            <w:rPr>
-                              <w:rFonts w:ascii="CorpoS" w:hAnsi="CorpoS"/>
-                              <w:color w:val="000000"/>
-                              <w:sz w:val="20"/>
-                            </w:rPr>
-                            <w:t>Internal</w:t>
-                          </w:r>
-                        </w:p>
-                      </w:txbxContent>
-                    </wps:txbx>
-                    <wps:bodyPr rot="0" spcFirstLastPara="0" vertOverflow="overflow" horzOverflow="overflow" vert="horz" wrap="square" lIns="254000" tIns="0" rIns="91440" bIns="0" numCol="1" spcCol="0" rtlCol="0" fromWordArt="0" anchor="t" anchorCtr="0" forceAA="0" compatLnSpc="1">
-                      <a:prstTxWarp prst="textNoShape">
-                        <a:avLst/>
-                      </a:prstTxWarp>
-                      <a:noAutofit/>
-                    </wps:bodyPr>
-                  </wps:wsp>
-                </a:graphicData>
-              </a:graphic>
-            </wp:anchor>
-          </w:drawing>
-        </mc:Choice>
-        <mc:Fallback>
-          <w:pict>
-            <v:shapetype id="_x0000_t202" coordsize="21600,21600" o:spt="202" path="m,l,21600r21600,l21600,xe">
-              <v:stroke joinstyle="miter"/>
-              <v:path gradientshapeok="t" o:connecttype="rect"/>
-            </v:shapetype>
-            <v:shape id="MSIPCM9c204b18aa9a544cf44340fa" o:spid="_x0000_s1026" type="#_x0000_t202" alt="{&quot;HashCode&quot;:758215280,&quot;Height&quot;:841.0,&quot;Width&quot;:595.0,&quot;Placement&quot;:&quot;Header&quot;,&quot;Index&quot;:&quot;Primary&quot;,&quot;Section&quot;:1,&quot;Top&quot;:0.0,&quot;Left&quot;:0.0}" style="position:absolute;margin-left:0;margin-top:15pt;width:595.3pt;height:20.25pt;z-index:251659264;visibility:visible;mso-wrap-style:square;mso-wrap-distance-left:9pt;mso-wrap-distance-top:0;mso-wrap-distance-right:9pt;mso-wrap-distance-bottom:0;mso-position-horizontal:absolute;mso-position-horizontal-relative:page;mso-position-vertical:absolute;mso-position-vertical-relative:page;v-text-anchor:top" o:gfxdata="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" o:allowincell="f" filled="f" stroked="f" strokeweight=".5pt">
-              <v:fill o:detectmouseclick="t"/>
-              <v:textbox inset="20pt,0,,0">
-                <w:txbxContent>
-                  <w:p>
-                    <w:pPr>
-                      <w:spacing w:after="0"/>
-                      <w:rPr>
-                        <w:rFonts w:ascii="CorpoS" w:hAnsi="CorpoS"/>
-                        <w:color w:val="000000"/>
-                        <w:sz w:val="20"/>
-                      </w:rPr>
-                    </w:pPr>
-                    <w:r>
-                      <w:rPr>
-                        <w:rFonts w:ascii="CorpoS" w:hAnsi="CorpoS"/>
-                        <w:color w:val="000000"/>
-                        <w:sz w:val="20"/>
-                      </w:rPr>
-                      <w:t>Internal</w:t>
-                    </w:r>
-                  </w:p>
-                </w:txbxContent>
-              </v:textbox>
-              <w10:wrap anchorx="page" anchory="page"/>
-            </v:shape>
-          </w:pict>
-        </mc:Fallback>
-      </mc:AlternateContent>
-    </w:r>
-  </w:p>
-</w:hdr>
-</file>
-
-<file path=word/header3.xml><?xml version="1.0" encoding="utf-8"?>
-<w:hdr xmlns:wpc="http://schemas.microsoft.com/office/word/2010/wordprocessingCanvas" xmlns:cx="http://schemas.microsoft.com/office/drawing/2014/chartex" xmlns:cx1="http://schemas.microsoft.com/office/drawing/2015/9/8/chartex" xmlns:mc="http://schemas.openxmlformats.org/markup-compatibility/2006" xmlns:o="urn:schemas-microsoft-com:office:office" xmlns:r="http://schemas.openxmlformats.org/officeDocument/2006/relationships" xmlns:m="http://schemas.openxmlformats.org/officeDocument/2006/math" xmlns:v="urn:schemas-microsoft-com:vml" xmlns:wp14="http://schemas.microsoft.com/office/word/2010/wordprocessingDrawing" xmlns:wp="http://schemas.openxmlformats.org/drawingml/2006/wordprocessingDrawing" xmlns:w10="urn:schemas-microsoft-com:office:word" xmlns:w="http://schemas.openxmlformats.org/wordprocessingml/2006/main" xmlns:w14="http://schemas.microsoft.com/office/word/2010/wordml" xmlns:w15="http://schemas.microsoft.com/office/word/2012/wordml" xmlns:w16se="http://schemas.microsoft.com/office/word/2015/wordml/symex" xmlns:wpg="http://schemas.microsoft.com/office/word/2010/wordprocessingGroup" xmlns:wpi="http://schemas.microsoft.com/office/word/2010/wordprocessingInk" xmlns:wne="http://schemas.microsoft.com/office/word/2006/wordml" xmlns:wps="http://schemas.microsoft.com/office/word/2010/wordprocessingShape" mc:Ignorable="w14 w15 w16se wp14">
-  <w:p>
-    <w:pPr>
-      <w:pStyle w:val="Kopfzeile"/>
-    </w:pPr>
-  </w:p>
-</w:hdr>
 </file>
 
 <file path=word/styles.xml><?xml version="1.0" encoding="utf-8"?>

</xml_diff>

<commit_message>
Update it works, chapter 6 !
</commit_message>
<xml_diff>
--- a/Documentation.docx
+++ b/Documentation.docx
@@ -938,6 +938,55 @@
           <w:lang w:val="en-US"/>
         </w:rPr>
       </w:pPr>
+    </w:p>
+    <w:p>
+      <w:pPr>
+        <w:rPr>
+          <w:lang w:val="en-US"/>
+        </w:rPr>
+      </w:pPr>
+      <w:r>
+        <w:rPr>
+          <w:lang w:val="en-US"/>
+        </w:rPr>
+        <w:lastRenderedPageBreak/>
+        <w:t>OPWM(%duty) = 1 + 0.9*duty</w:t>
+      </w:r>
+    </w:p>
+    <w:p>
+      <w:pPr>
+        <w:rPr>
+          <w:lang w:val="en-US"/>
+        </w:rPr>
+      </w:pPr>
+      <w:r>
+        <w:rPr>
+          <w:lang w:val="en-US"/>
+        </w:rPr>
+        <w:t>OPWM(TBCCR2) = 1 + 0.9*(TBCCR2/25)</w:t>
+      </w:r>
+    </w:p>
+    <w:p>
+      <w:pPr>
+        <w:rPr>
+          <w:lang w:val="en-US"/>
+        </w:rPr>
+      </w:pPr>
+      <w:bookmarkStart w:id="0" w:name="_GoBack"/>
+      <w:r>
+        <w:rPr>
+          <w:lang w:val="en-US"/>
+        </w:rPr>
+        <w:t>TBCCR2(OPWM) = ( OPWM - 1 ) / ( 0.9 / 25 )</w:t>
+      </w:r>
+    </w:p>
+    <w:bookmarkEnd w:id="0"/>
+    <w:p>
+      <w:pPr>
+        <w:rPr>
+          <w:lang w:val="en-US"/>
+        </w:rPr>
+      </w:pPr>
       <w:r>
         <w:rPr>
           <w:lang w:val="en-US"/>
@@ -955,7 +1004,6 @@
         <w:rPr>
           <w:lang w:val="en-US"/>
         </w:rPr>
-        <w:lastRenderedPageBreak/>
         <w:t>5.7 Test the system operation using the oscilloscope for different values of TBCCR2. Observe VIN in the oscilloscope. ¿Does the switching limits correspond to the theoretical expression obtained in 5.6?</w:t>
       </w:r>
     </w:p>
@@ -1168,6 +1216,7 @@
         <w:rPr>
           <w:lang w:val="en-US"/>
         </w:rPr>
+        <w:lastRenderedPageBreak/>
         <w:t xml:space="preserve">TBCCR2 will depend on the open circuit (VOC), periodically sampled, according to relationship VMPP = KVOC found in section 3. </w:t>
       </w:r>
     </w:p>
@@ -1207,7 +1256,6 @@
         <w:rPr>
           <w:lang w:val="en-US"/>
         </w:rPr>
-        <w:lastRenderedPageBreak/>
         <w:t xml:space="preserve"> The sampling stage of VOC starts when Cycle reaches 200. </w:t>
       </w:r>
     </w:p>
@@ -1438,7 +1486,8 @@
       </w:pPr>
       <w:r>
         <w:rPr>
-          <w:lang w:val="en-US"/>
+          <w:noProof/>
+          <w:lang w:eastAsia="de-DE"/>
         </w:rPr>
         <w:drawing>
           <wp:inline distT="0" distB="0" distL="0" distR="0" wp14:anchorId="39B059BD" wp14:editId="5E41C732">
@@ -1487,15 +1536,17 @@
         <w:rPr>
           <w:lang w:val="en-US"/>
         </w:rPr>
-        <w:t xml:space="preserve">6.1 Taking into account that ADC uses 12 bit resolution, VR+ = AVCC = 3.6 V and VR- = AVSS = 0 V, deduce the relationship between TBCCR2 (PWM input register) and ADC12MEM10 (ADC(VOC) output register) to achieve VMPP = KVOC obtained in section 3. </w:t>
-      </w:r>
-      <w:r>
-        <w:t>Use the expression OPWM(TBCCR2) deduc</w:t>
-      </w:r>
-      <w:bookmarkStart w:id="0" w:name="_GoBack"/>
-      <w:bookmarkEnd w:id="0"/>
-      <w:r>
-        <w:t>ed in 5.6.</w:t>
+        <w:t xml:space="preserve">6.1 Taking into account that ADC uses 12 bit resolution, VR+ = AVCC = 3.6 V and VR- = AVSS = 0 V, deduce the relationship between TBCCR2 (PWM input register) and ADC12MEM10 (ADC(VOC) output </w:t>
+      </w:r>
+      <w:r>
+        <w:rPr>
+          <w:lang w:val="en-US"/>
+        </w:rPr>
+        <w:lastRenderedPageBreak/>
+        <w:t xml:space="preserve">register) to achieve VMPP = KVOC obtained in section 3. </w:t>
+      </w:r>
+      <w:r>
+        <w:t>Use the expression OPWM(TBCCR2) deduced in 5.6.</w:t>
       </w:r>
     </w:p>
     <w:sectPr>

</xml_diff>